<commit_message>
prologue story typos edited
</commit_message>
<xml_diff>
--- a/DesignDocs/ResponseRelatedSystem.docx
+++ b/DesignDocs/ResponseRelatedSystem.docx
@@ -87,124 +87,6 @@
         <w:t>Beg: Ask earnestly or humbly for something. Usually involves emotional appeal.</w:t>
       </w:r>
     </w:p>
-    <w:p/>
-    <w:p>
-      <w:pPr>
-        <w:pStyle w:val="Heading1"/>
-      </w:pPr>
-      <w:r>
-        <w:rPr>
-          <w:rFonts w:hint="eastAsia"/>
-        </w:rPr>
-        <w:t>Advisor System</w:t>
-      </w:r>
-    </w:p>
-    <w:p>
-      <w:r>
-        <w:rPr>
-          <w:rFonts w:hint="eastAsia"/>
-        </w:rPr>
-        <w:t>The player</w:t>
-      </w:r>
-      <w:r>
-        <w:t>’</w:t>
-      </w:r>
-      <w:r>
-        <w:rPr>
-          <w:rFonts w:hint="eastAsia"/>
-        </w:rPr>
-        <w:t xml:space="preserve">s companion helps the player either to choose the best response or eliminate the worst one. In the case of choosing between good and medium responses, the companion will advise you </w:t>
-      </w:r>
-      <w:r>
-        <w:t>on</w:t>
-      </w:r>
-      <w:r>
-        <w:rPr>
-          <w:rFonts w:hint="eastAsia"/>
-        </w:rPr>
-        <w:t xml:space="preserve"> the </w:t>
-      </w:r>
-      <w:r>
-        <w:rPr>
-          <w:rFonts w:hint="eastAsia"/>
-          <w:b/>
-          <w:bCs/>
-        </w:rPr>
-        <w:t>good</w:t>
-      </w:r>
-      <w:r>
-        <w:rPr>
-          <w:rFonts w:hint="eastAsia"/>
-          <w:b/>
-          <w:bCs/>
-        </w:rPr>
-        <w:t xml:space="preserve"> response</w:t>
-      </w:r>
-      <w:r>
-        <w:rPr>
-          <w:rFonts w:hint="eastAsia"/>
-        </w:rPr>
-        <w:t xml:space="preserve">. In the case of choosing between good, medium, and </w:t>
-      </w:r>
-      <w:r>
-        <w:rPr>
-          <w:rFonts w:hint="eastAsia"/>
-        </w:rPr>
-        <w:t>bad</w:t>
-      </w:r>
-      <w:r>
-        <w:rPr>
-          <w:rFonts w:hint="eastAsia"/>
-        </w:rPr>
-        <w:t xml:space="preserve">, the companion will advise you not to choose the </w:t>
-      </w:r>
-      <w:r>
-        <w:rPr>
-          <w:rFonts w:hint="eastAsia"/>
-          <w:b/>
-          <w:bCs/>
-        </w:rPr>
-        <w:t>bad</w:t>
-      </w:r>
-      <w:r>
-        <w:rPr>
-          <w:rFonts w:hint="eastAsia"/>
-          <w:b/>
-          <w:bCs/>
-        </w:rPr>
-        <w:t xml:space="preserve"> response</w:t>
-      </w:r>
-      <w:r>
-        <w:rPr>
-          <w:rFonts w:hint="eastAsia"/>
-        </w:rPr>
-        <w:t>.</w:t>
-      </w:r>
-      <w:r>
-        <w:rPr>
-          <w:rFonts w:hint="eastAsia"/>
-        </w:rPr>
-        <w:t xml:space="preserve"> Therefore, the player will still </w:t>
-      </w:r>
-      <w:r>
-        <w:t>have</w:t>
-      </w:r>
-      <w:r>
-        <w:rPr>
-          <w:rFonts w:hint="eastAsia"/>
-        </w:rPr>
-        <w:t xml:space="preserve"> to choose between the good and medium.</w:t>
-      </w:r>
-    </w:p>
-    <w:p/>
-    <w:p>
-      <w:r>
-        <w:rPr>
-          <w:rFonts w:hint="eastAsia"/>
-        </w:rPr>
-        <w:t>Conditions to use Advisor system:</w:t>
-      </w:r>
-    </w:p>
     <w:p>
       <w:pPr>
         <w:pStyle w:val="ListParagraph"/>
@@ -217,16 +99,19 @@
         <w:rPr>
           <w:rFonts w:hint="eastAsia"/>
         </w:rPr>
-        <w:t xml:space="preserve">Can </w:t>
-      </w:r>
-      <w:r>
-        <w:t>use it</w:t>
-      </w:r>
-      <w:r>
-        <w:rPr>
-          <w:rFonts w:hint="eastAsia"/>
-        </w:rPr>
-        <w:t xml:space="preserve"> once every encounter.</w:t>
+        <w:t xml:space="preserve">Truth: Saying something that is </w:t>
+      </w:r>
+      <w:r>
+        <w:rPr>
+          <w:rFonts w:hint="eastAsia"/>
+        </w:rPr>
+        <w:t>true</w:t>
+      </w:r>
+      <w:r>
+        <w:rPr>
+          <w:rFonts w:hint="eastAsia"/>
+        </w:rPr>
+        <w:t>.</w:t>
       </w:r>
     </w:p>
     <w:p>
@@ -241,17 +126,200 @@
         <w:rPr>
           <w:rFonts w:hint="eastAsia"/>
         </w:rPr>
-        <w:t>The companion must be alive.</w:t>
+        <w:t xml:space="preserve">Insult: Deliberately </w:t>
+      </w:r>
+      <w:r>
+        <w:rPr>
+          <w:rFonts w:hint="eastAsia"/>
+        </w:rPr>
+        <w:t xml:space="preserve">speak with disrespect. </w:t>
+      </w:r>
+    </w:p>
+    <w:p>
+      <w:pPr>
+        <w:pStyle w:val="ListParagraph"/>
+        <w:numPr>
+          <w:ilvl w:val="0"/>
+          <w:numId w:val="2"/>
+        </w:numPr>
+        <w:rPr>
+          <w:rFonts w:hint="eastAsia"/>
+        </w:rPr>
+      </w:pPr>
+      <w:r>
+        <w:rPr>
+          <w:rFonts w:hint="eastAsia"/>
+        </w:rPr>
+        <w:t>Flatter: Lavish insincere praise or compliments upon someone to further player</w:t>
+      </w:r>
+      <w:r>
+        <w:t>’</w:t>
+      </w:r>
+      <w:r>
+        <w:rPr>
+          <w:rFonts w:hint="eastAsia"/>
+        </w:rPr>
+        <w:t>s interests.</w:t>
+      </w:r>
+    </w:p>
+    <w:p>
+      <w:pPr>
+        <w:pStyle w:val="Heading1"/>
+      </w:pPr>
+      <w:r>
+        <w:rPr>
+          <w:rFonts w:hint="eastAsia"/>
+        </w:rPr>
+        <w:t>Advisor System</w:t>
+      </w:r>
+    </w:p>
+    <w:p>
+      <w:r>
+        <w:rPr>
+          <w:rFonts w:hint="eastAsia"/>
+        </w:rPr>
+        <w:t>The player</w:t>
+      </w:r>
+      <w:r>
+        <w:t>’</w:t>
+      </w:r>
+      <w:r>
+        <w:rPr>
+          <w:rFonts w:hint="eastAsia"/>
+        </w:rPr>
+        <w:t xml:space="preserve">s companion helps the player either to choose the best response or eliminate the worst one. In the case of choosing between good and medium responses, the companion will advise you </w:t>
+      </w:r>
+      <w:r>
+        <w:t>on</w:t>
+      </w:r>
+      <w:r>
+        <w:rPr>
+          <w:rFonts w:hint="eastAsia"/>
+        </w:rPr>
+        <w:t xml:space="preserve"> the </w:t>
+      </w:r>
+      <w:r>
+        <w:rPr>
+          <w:rFonts w:hint="eastAsia"/>
+          <w:b/>
+          <w:bCs/>
+        </w:rPr>
+        <w:t>good</w:t>
+      </w:r>
+      <w:r>
+        <w:rPr>
+          <w:rFonts w:hint="eastAsia"/>
+          <w:b/>
+          <w:bCs/>
+        </w:rPr>
+        <w:t xml:space="preserve"> response</w:t>
+      </w:r>
+      <w:r>
+        <w:rPr>
+          <w:rFonts w:hint="eastAsia"/>
+        </w:rPr>
+        <w:t xml:space="preserve">. In the case of choosing between good, medium, and </w:t>
+      </w:r>
+      <w:r>
+        <w:rPr>
+          <w:rFonts w:hint="eastAsia"/>
+        </w:rPr>
+        <w:t>bad</w:t>
+      </w:r>
+      <w:r>
+        <w:rPr>
+          <w:rFonts w:hint="eastAsia"/>
+        </w:rPr>
+        <w:t xml:space="preserve">, the companion will advise you not to choose the </w:t>
+      </w:r>
+      <w:r>
+        <w:rPr>
+          <w:rFonts w:hint="eastAsia"/>
+          <w:b/>
+          <w:bCs/>
+        </w:rPr>
+        <w:t>bad</w:t>
+      </w:r>
+      <w:r>
+        <w:rPr>
+          <w:rFonts w:hint="eastAsia"/>
+          <w:b/>
+          <w:bCs/>
+        </w:rPr>
+        <w:t xml:space="preserve"> response</w:t>
+      </w:r>
+      <w:r>
+        <w:rPr>
+          <w:rFonts w:hint="eastAsia"/>
+        </w:rPr>
+        <w:t>.</w:t>
+      </w:r>
+      <w:r>
+        <w:rPr>
+          <w:rFonts w:hint="eastAsia"/>
+        </w:rPr>
+        <w:t xml:space="preserve"> Therefore, the player will still </w:t>
+      </w:r>
+      <w:r>
+        <w:t>have</w:t>
+      </w:r>
+      <w:r>
+        <w:rPr>
+          <w:rFonts w:hint="eastAsia"/>
+        </w:rPr>
+        <w:t xml:space="preserve"> to choose between the good and medium.</w:t>
       </w:r>
     </w:p>
     <w:p/>
     <w:p>
-      <w:pPr>
-        <w:rPr>
-          <w:rFonts w:hint="eastAsia"/>
-        </w:rPr>
-      </w:pPr>
+      <w:r>
+        <w:rPr>
+          <w:rFonts w:hint="eastAsia"/>
+        </w:rPr>
+        <w:t>Conditions to use Advisor system:</w:t>
+      </w:r>
     </w:p>
+    <w:p>
+      <w:pPr>
+        <w:pStyle w:val="ListParagraph"/>
+        <w:numPr>
+          <w:ilvl w:val="0"/>
+          <w:numId w:val="2"/>
+        </w:numPr>
+      </w:pPr>
+      <w:r>
+        <w:rPr>
+          <w:rFonts w:hint="eastAsia"/>
+        </w:rPr>
+        <w:t xml:space="preserve">Can </w:t>
+      </w:r>
+      <w:r>
+        <w:t>use it</w:t>
+      </w:r>
+      <w:r>
+        <w:rPr>
+          <w:rFonts w:hint="eastAsia"/>
+        </w:rPr>
+        <w:t xml:space="preserve"> once every encounter.</w:t>
+      </w:r>
+    </w:p>
+    <w:p>
+      <w:pPr>
+        <w:pStyle w:val="ListParagraph"/>
+        <w:numPr>
+          <w:ilvl w:val="0"/>
+          <w:numId w:val="2"/>
+        </w:numPr>
+      </w:pPr>
+      <w:r>
+        <w:rPr>
+          <w:rFonts w:hint="eastAsia"/>
+        </w:rPr>
+        <w:t>The companion must be alive.</w:t>
+      </w:r>
+    </w:p>
+    <w:p/>
+    <w:p/>
     <w:sectPr>
       <w:pgSz w:w="11906" w:h="16838"/>
       <w:pgMar w:top="1701" w:right="1440" w:bottom="1440" w:left="1440" w:header="851" w:footer="992" w:gutter="0"/>

</xml_diff>